<commit_message>
final update before testing phase, containing some fixes, improvements and polishments
updated flashlight in CAD room, implemented missing components, placed videos into subfolder, changed icons and logos, added more descriptions for what is happening, bug fixes, general polishments, game export added
</commit_message>
<xml_diff>
--- a/Todo.docx
+++ b/Todo.docx
@@ -4,133 +4,317 @@
   <w:body>
     <w:p>
       <w:r>
+        <w:rPr>
+          <w:highlight w:val="green"/>
+        </w:rPr>
         <w:t>Vor Lageplan =&gt; Hinweis</w:t>
       </w:r>
     </w:p>
     <w:p>
       <w:r>
+        <w:rPr>
+          <w:highlight w:val="green"/>
+        </w:rPr>
         <w:t>3D Modell Hinweis bei Lageplan</w:t>
       </w:r>
-    </w:p>
-    <w:p>
-      <w:r>
+      <w:r>
+        <w:rPr>
+          <w:highlight w:val="green"/>
+        </w:rPr>
+        <w:t xml:space="preserve"> =&gt; Lageplan geht weg, wenn danebengedrückt</w:t>
+      </w:r>
+    </w:p>
+    <w:p>
+      <w:r>
+        <w:rPr>
+          <w:highlight w:val="green"/>
+        </w:rPr>
         <w:t xml:space="preserve">Matura Rätsel </w:t>
       </w:r>
       <w:r>
+        <w:rPr>
+          <w:highlight w:val="green"/>
+        </w:rPr>
         <w:t>B</w:t>
       </w:r>
       <w:r>
+        <w:rPr>
+          <w:highlight w:val="green"/>
+        </w:rPr>
         <w:t>estätigungs</w:t>
       </w:r>
       <w:r>
+        <w:rPr>
+          <w:highlight w:val="green"/>
+        </w:rPr>
         <w:t>-K</w:t>
       </w:r>
       <w:r>
+        <w:rPr>
+          <w:highlight w:val="green"/>
+        </w:rPr>
         <w:t>nopf</w:t>
       </w:r>
     </w:p>
     <w:p>
       <w:r>
-        <w:t xml:space="preserve">Info in Lageplan =&gt; Lageplan geht </w:t>
-      </w:r>
-      <w:r>
-        <w:t>weg,</w:t>
-      </w:r>
-      <w:r>
-        <w:t xml:space="preserve"> wenn danebengedrückt</w:t>
-      </w:r>
-    </w:p>
-    <w:p>
-      <w:r>
+        <w:t>Hinweis</w:t>
+      </w:r>
+      <w:r>
+        <w:t xml:space="preserve"> </w:t>
+      </w:r>
+      <w:r>
+        <w:t>für</w:t>
+      </w:r>
+      <w:r>
+        <w:t xml:space="preserve"> Lageplan </w:t>
+      </w:r>
+    </w:p>
+    <w:p>
+      <w:r>
+        <w:rPr>
+          <w:highlight w:val="yellow"/>
+        </w:rPr>
         <w:t>Texteingabe geht bei Touchscreens nicht gut</w:t>
       </w:r>
     </w:p>
     <w:p>
       <w:r>
+        <w:rPr>
+          <w:highlight w:val="green"/>
+        </w:rPr>
         <w:t xml:space="preserve">NAWI </w:t>
       </w:r>
       <w:r>
+        <w:rPr>
+          <w:highlight w:val="green"/>
+        </w:rPr>
         <w:t>vornhin</w:t>
       </w:r>
       <w:r>
+        <w:rPr>
+          <w:highlight w:val="green"/>
+        </w:rPr>
         <w:t xml:space="preserve"> Hinweis anzeigen: Klicke auf die Begriffe Instagram oder YouTube für mehr Infos.</w:t>
       </w:r>
     </w:p>
     <w:p>
       <w:r>
+        <w:rPr>
+          <w:highlight w:val="green"/>
+        </w:rPr>
         <w:t>Nach Labor Video Labor Hinweis Text</w:t>
       </w:r>
     </w:p>
     <w:p>
       <w:r>
+        <w:rPr>
+          <w:highlight w:val="green"/>
+        </w:rPr>
         <w:t>COM-LAB Bild anklickbar</w:t>
       </w:r>
     </w:p>
     <w:p>
-      <w:proofErr w:type="spellStart"/>
-      <w:r>
-        <w:t>Jigsawpuzzle</w:t>
-      </w:r>
-      <w:proofErr w:type="spellEnd"/>
-      <w:r>
-        <w:t xml:space="preserve"> sind zu viele Teile (so ca. 30)</w:t>
-      </w:r>
-    </w:p>
-    <w:p>
-      <w:r>
+      <w:r>
+        <w:rPr>
+          <w:highlight w:val="green"/>
+        </w:rPr>
+        <w:t>Jigsawpuzzle sind zu viele Teile (so ca. 30)</w:t>
+      </w:r>
+    </w:p>
+    <w:p>
+      <w:r>
+        <w:rPr>
+          <w:highlight w:val="green"/>
+        </w:rPr>
+        <w:t>Jigsawpuzzle Video abspielen</w:t>
+      </w:r>
+    </w:p>
+    <w:p>
+      <w:r>
+        <w:rPr>
+          <w:highlight w:val="green"/>
+        </w:rPr>
         <w:t>Feuerkorbrätsel bestätigen Knopf</w:t>
       </w:r>
     </w:p>
     <w:p>
       <w:r>
+        <w:rPr>
+          <w:highlight w:val="green"/>
+        </w:rPr>
         <w:t xml:space="preserve">Bei </w:t>
       </w:r>
       <w:r>
+        <w:rPr>
+          <w:highlight w:val="green"/>
+        </w:rPr>
         <w:t>Feedback</w:t>
       </w:r>
       <w:r>
+        <w:rPr>
+          <w:highlight w:val="green"/>
+        </w:rPr>
         <w:t xml:space="preserve"> </w:t>
       </w:r>
       <w:r>
+        <w:rPr>
+          <w:highlight w:val="green"/>
+        </w:rPr>
         <w:t>Knopf</w:t>
       </w:r>
       <w:r>
+        <w:rPr>
+          <w:highlight w:val="green"/>
+        </w:rPr>
         <w:t xml:space="preserve"> direkt </w:t>
       </w:r>
       <w:r>
+        <w:rPr>
+          <w:highlight w:val="green"/>
+        </w:rPr>
         <w:t>E-Mail</w:t>
       </w:r>
       <w:r>
+        <w:rPr>
+          <w:highlight w:val="green"/>
+        </w:rPr>
         <w:t xml:space="preserve"> öffnen an </w:t>
       </w:r>
       <w:r>
+        <w:rPr>
+          <w:highlight w:val="green"/>
+        </w:rPr>
         <w:t>REIA</w:t>
       </w:r>
       <w:r>
+        <w:rPr>
+          <w:highlight w:val="green"/>
+        </w:rPr>
         <w:t xml:space="preserve"> mit mailto</w:t>
       </w:r>
       <w:r>
+        <w:rPr>
+          <w:highlight w:val="green"/>
+        </w:rPr>
         <w:t>:</w:t>
       </w:r>
-    </w:p>
-    <w:p>
-      <w:r>
+      <w:r>
+        <w:t xml:space="preserve"> </w:t>
+      </w:r>
+      <w:r>
+        <w:rPr>
+          <w:highlight w:val="yellow"/>
+        </w:rPr>
+        <w:t>Spezifischer Betreff/ Nachrichteninhalt?</w:t>
+      </w:r>
+    </w:p>
+    <w:p>
+      <w:r>
+        <w:rPr>
+          <w:highlight w:val="yellow"/>
+        </w:rPr>
         <w:t xml:space="preserve">Bei Preis Zufallszahl erstellen und abspeichern die einsehbar ist =&gt; Derweil </w:t>
       </w:r>
       <w:r>
+        <w:rPr>
+          <w:highlight w:val="yellow"/>
+        </w:rPr>
         <w:t>Notiz,</w:t>
       </w:r>
       <w:r>
+        <w:rPr>
+          <w:highlight w:val="yellow"/>
+        </w:rPr>
         <w:t xml:space="preserve"> dass noch nicht funktioniert</w:t>
       </w:r>
     </w:p>
-    <w:p/>
+    <w:p>
+      <w:r>
+        <w:rPr>
+          <w:highlight w:val="green"/>
+        </w:rPr>
+        <w:t xml:space="preserve">CAD-Lichtschalter =&gt; nichts mehr anklickbar und taschenlampe macht </w:t>
+      </w:r>
+      <w:r>
+        <w:rPr>
+          <w:highlight w:val="yellow"/>
+        </w:rPr>
+        <w:t>überbelichtung</w:t>
+      </w:r>
+    </w:p>
+    <w:p>
+      <w:pPr>
+        <w:rPr>
+          <w:lang w:val="en-US"/>
+        </w:rPr>
+      </w:pPr>
+      <w:r>
+        <w:rPr>
+          <w:highlight w:val="green"/>
+          <w:lang w:val="en-US"/>
+        </w:rPr>
+        <w:t>Put all videos in subfolder</w:t>
+      </w:r>
+    </w:p>
+    <w:p>
+      <w:pPr>
+        <w:rPr>
+          <w:lang w:val="en-US"/>
+        </w:rPr>
+      </w:pPr>
+      <w:r>
+        <w:rPr>
+          <w:highlight w:val="green"/>
+          <w:lang w:val="en-US"/>
+        </w:rPr>
+        <w:t>Remove no from map output</w:t>
+      </w:r>
+    </w:p>
+    <w:p>
+      <w:pPr>
+        <w:rPr>
+          <w:lang w:val="en-US"/>
+        </w:rPr>
+      </w:pPr>
+      <w:r>
+        <w:rPr>
+          <w:highlight w:val="green"/>
+          <w:lang w:val="en-US"/>
+        </w:rPr>
+        <w:t>Lab message always appears from you are in lab</w:t>
+      </w:r>
+    </w:p>
+    <w:p>
+      <w:pPr>
+        <w:rPr>
+          <w:lang w:val="en-US"/>
+        </w:rPr>
+      </w:pPr>
+      <w:r>
+        <w:rPr>
+          <w:highlight w:val="green"/>
+          <w:lang w:val="en-US"/>
+        </w:rPr>
+        <w:t>Hide ingameoverlay after finishing game</w:t>
+      </w:r>
+    </w:p>
+    <w:p>
+      <w:pPr>
+        <w:rPr>
+          <w:lang w:val="en-US"/>
+        </w:rPr>
+      </w:pPr>
+    </w:p>
     <w:p>
       <w:r>
         <w:t xml:space="preserve">Bis </w:t>
       </w:r>
       <w:r>
         <w:t>Mittwochabend</w:t>
+      </w:r>
+      <w:r>
+        <w:t xml:space="preserve"> (13.01.2021)</w:t>
       </w:r>
     </w:p>
     <w:sectPr>
@@ -569,6 +753,29 @@
     <w:semiHidden/>
     <w:unhideWhenUsed/>
   </w:style>
+  <w:style w:type="character" w:styleId="Hyperlink">
+    <w:name w:val="Hyperlink"/>
+    <w:basedOn w:val="Absatz-Standardschriftart"/>
+    <w:uiPriority w:val="99"/>
+    <w:unhideWhenUsed/>
+    <w:rsid w:val="001606EA"/>
+    <w:rPr>
+      <w:color w:val="0563C1" w:themeColor="hyperlink"/>
+      <w:u w:val="single"/>
+    </w:rPr>
+  </w:style>
+  <w:style w:type="character" w:styleId="NichtaufgelsteErwhnung">
+    <w:name w:val="Unresolved Mention"/>
+    <w:basedOn w:val="Absatz-Standardschriftart"/>
+    <w:uiPriority w:val="99"/>
+    <w:semiHidden/>
+    <w:unhideWhenUsed/>
+    <w:rsid w:val="001606EA"/>
+    <w:rPr>
+      <w:color w:val="605E5C"/>
+      <w:shd w:val="clear" w:color="auto" w:fill="E1DFDD"/>
+    </w:rPr>
+  </w:style>
 </w:styles>
 </file>
 

</xml_diff>